<commit_message>
Updated the STS course numbers in the BA CS checklist
</commit_message>
<xml_diff>
--- a/bscs-checklist-rules-s13.docx
+++ b/bscs-checklist-rules-s13.docx
@@ -3590,7 +3590,23 @@
                       <w:sz w:val="22"/>
                       <w:szCs w:val="18"/>
                     </w:rPr>
-                    <w:t>STS 1010</w:t>
+                    <w:t>STS 1</w:t>
+                  </w:r>
+                  <w:r>
+                    <w:rPr>
+                      <w:rFonts w:ascii="Arial Narrow" w:hAnsi="Arial Narrow"/>
+                      <w:sz w:val="22"/>
+                      <w:szCs w:val="18"/>
+                    </w:rPr>
+                    <w:t>50</w:t>
+                  </w:r>
+                  <w:r>
+                    <w:rPr>
+                      <w:rFonts w:ascii="Arial Narrow" w:hAnsi="Arial Narrow"/>
+                      <w:sz w:val="22"/>
+                      <w:szCs w:val="18"/>
+                    </w:rPr>
+                    <w:t>0</w:t>
                   </w:r>
                 </w:p>
               </w:tc>
@@ -3752,7 +3768,7 @@
                       <w:sz w:val="22"/>
                       <w:szCs w:val="18"/>
                     </w:rPr>
-                    <w:t>STS 4010/4500</w:t>
+                    <w:t>STS 4500</w:t>
                   </w:r>
                 </w:p>
               </w:tc>
@@ -3827,7 +3843,7 @@
                       <w:sz w:val="22"/>
                       <w:szCs w:val="18"/>
                     </w:rPr>
-                    <w:t>STS 4020/4600</w:t>
+                    <w:t>STS 4600</w:t>
                   </w:r>
                 </w:p>
               </w:tc>
@@ -11728,7 +11744,7 @@
           <w:sz w:val="22"/>
           <w:szCs w:val="22"/>
         </w:rPr>
-        <w:t>October 20, 2013</w:t>
+        <w:t>October 28, 2013</w:t>
       </w:r>
       <w:r>
         <w:rPr>
@@ -12524,7 +12540,7 @@
 </file>
 
 <file path=customXml/itemProps2.xml><?xml version="1.0" encoding="utf-8"?>
-<ds:datastoreItem xmlns:ds="http://schemas.openxmlformats.org/officeDocument/2006/customXml" ds:itemID="{191DC0F1-A1A1-457A-8888-6B1B7A264DDE}">
+<ds:datastoreItem xmlns:ds="http://schemas.openxmlformats.org/officeDocument/2006/customXml" ds:itemID="{74E8F6FB-AB56-491D-AD2E-D98FE870016F}">
   <ds:schemaRefs>
     <ds:schemaRef ds:uri="http://schemas.openxmlformats.org/officeDocument/2006/bibliography"/>
   </ds:schemaRefs>

</xml_diff>